<commit_message>
Changed cola.js cdn to local file, cause it was using http and wasnt working on github.io which uses https
</commit_message>
<xml_diff>
--- a/Dokumentacja.docx
+++ b/Dokumentacja.docx
@@ -61,10 +61,7 @@
         <w:t>Lista zaimplementowanych funkcjonalności</w:t>
       </w:r>
     </w:p>
-    <w:p>
-      <w:bookmarkStart w:id="0" w:name="_GoBack"/>
-      <w:bookmarkEnd w:id="0"/>
-    </w:p>
+    <w:p/>
     <w:p>
       <w:pPr>
         <w:pStyle w:val="Akapitzlist"/>
@@ -110,6 +107,21 @@
         </w:numPr>
       </w:pPr>
       <w:r>
+        <w:t xml:space="preserve">Wykres obrazujący </w:t>
+      </w:r>
+      <w:r>
+        <w:t>postęp nauki</w:t>
+      </w:r>
+    </w:p>
+    <w:p>
+      <w:pPr>
+        <w:pStyle w:val="Akapitzlist"/>
+        <w:numPr>
+          <w:ilvl w:val="0"/>
+          <w:numId w:val="1"/>
+        </w:numPr>
+      </w:pPr>
+      <w:r>
         <w:t>Rysunek obrazujący strukturę sieci neuronowej</w:t>
       </w:r>
     </w:p>
@@ -249,7 +261,18 @@
         <w:t>index.html</w:t>
       </w:r>
       <w:r>
-        <w:t>. Następnie należy ustawić parametry zaczynając od poziomu trudności, a następnie ustawienia AI (Po każdej zmianie należy kliknąć „</w:t>
+        <w:t>. Następnie należy ustawić parametry zaczynając od poziomu trudności</w:t>
+      </w:r>
+      <w:r>
+        <w:t xml:space="preserve"> (m</w:t>
+      </w:r>
+      <w:bookmarkStart w:id="0" w:name="_GoBack"/>
+      <w:bookmarkEnd w:id="0"/>
+      <w:r>
+        <w:t>ożna pominąć i użyć wartości domyślnych)</w:t>
+      </w:r>
+      <w:r>
+        <w:t>, a następnie ustawienia AI (Po każdej zmianie należy kliknąć „</w:t>
       </w:r>
       <w:r>
         <w:rPr>

</xml_diff>